<commit_message>
added calibration EEPROM information on the FMC_TDC_gateware_guide
git-svn-id: http://svn.ohwr.org/fmc-tdc@157 85dfdc96-de2c-444c-878d-45b388be74a9
</commit_message>
<xml_diff>
--- a/documentation/SPEC_FMC_TDC_manual.docx
+++ b/documentation/SPEC_FMC_TDC_manual.docx
@@ -62,6 +62,11 @@
       <w:pPr>
         <w:pStyle w:val="Title"/>
         <w:spacing w:before="240" w:after="240"/>
+        <w:rPr>
+          <w:i/>
+          <w:sz w:val="24"/>
+          <w:szCs w:val="24"/>
+        </w:rPr>
       </w:pPr>
       <w:r>
         <w:rPr>
@@ -93,8 +98,48 @@
           <w:sz w:val="24"/>
           <w:szCs w:val="24"/>
         </w:rPr>
-        <w:t>the TDC drivers developers</w:t>
-      </w:r>
+        <w:t xml:space="preserve">the </w:t>
+      </w:r>
+      <w:r>
+        <w:rPr>
+          <w:i/>
+          <w:sz w:val="24"/>
+          <w:szCs w:val="24"/>
+        </w:rPr>
+        <w:t xml:space="preserve">SPEC </w:t>
+      </w:r>
+      <w:r>
+        <w:rPr>
+          <w:i/>
+          <w:sz w:val="24"/>
+          <w:szCs w:val="24"/>
+        </w:rPr>
+        <w:t>TDC driver developers</w:t>
+      </w:r>
+      <w:r>
+        <w:rPr>
+          <w:i/>
+          <w:sz w:val="24"/>
+          <w:szCs w:val="24"/>
+        </w:rPr>
+        <w:t>.</w:t>
+      </w:r>
+    </w:p>
+    <w:p>
+      <w:pPr>
+        <w:pStyle w:val="Title"/>
+        <w:spacing w:before="240" w:after="240"/>
+      </w:pPr>
+      <w:proofErr w:type="gramStart"/>
+      <w:r>
+        <w:rPr>
+          <w:i/>
+          <w:sz w:val="24"/>
+          <w:szCs w:val="24"/>
+        </w:rPr>
+        <w:t>Description of the register mapping and the establishment of basic communication.</w:t>
+      </w:r>
+      <w:proofErr w:type="gramEnd"/>
     </w:p>
     <w:p>
       <w:pPr>
@@ -18298,17 +18343,14 @@
       <w:r>
         <w:t xml:space="preserve"> with the TDC core </w:t>
       </w:r>
-      <w:hyperlink r:id="rId9" w:history="1">
-        <w:proofErr w:type="spellStart"/>
-        <w:r>
-          <w:rPr>
-            <w:rStyle w:val="Hyperlink"/>
-            <w:b/>
-          </w:rPr>
-          <w:t>bitstream</w:t>
-        </w:r>
-        <w:proofErr w:type="spellEnd"/>
-      </w:hyperlink>
+      <w:proofErr w:type="spellStart"/>
+      <w:r>
+        <w:rPr>
+          <w:b/>
+        </w:rPr>
+        <w:t>bitstream</w:t>
+      </w:r>
+      <w:proofErr w:type="spellEnd"/>
       <w:r>
         <w:rPr>
           <w:b/>
@@ -18405,7 +18447,13 @@
         <w:t>This configuration lasts for ~1ms and after that t</w:t>
       </w:r>
       <w:r>
-        <w:t>he mezzanine 1-wire and I2C can be accessed.</w:t>
+        <w:t>he mezzanine 1-wire and I2C can be accessed</w:t>
+      </w:r>
+      <w:r>
+        <w:t>*</w:t>
+      </w:r>
+      <w:r>
+        <w:t>.</w:t>
       </w:r>
     </w:p>
     <w:p>
@@ -19497,8 +19545,53 @@
     </w:p>
     <w:p>
       <w:pPr>
+        <w:pStyle w:val="ListParagraph"/>
+        <w:spacing w:after="100"/>
         <w:jc w:val="both"/>
       </w:pPr>
+    </w:p>
+    <w:p>
+      <w:pPr>
+        <w:ind w:left="720"/>
+        <w:jc w:val="both"/>
+      </w:pPr>
+      <w:r>
+        <w:rPr>
+          <w:sz w:val="16"/>
+          <w:szCs w:val="16"/>
+        </w:rPr>
+        <w:t>* At this point the reading of the mezzanine EEPROM should take place for the calibr</w:t>
+      </w:r>
+      <w:r>
+        <w:rPr>
+          <w:sz w:val="16"/>
+          <w:szCs w:val="16"/>
+        </w:rPr>
+        <w:t xml:space="preserve">ation of the board. This document however does not include the calibration details. </w:t>
+      </w:r>
+      <w:proofErr w:type="gramStart"/>
+      <w:r>
+        <w:rPr>
+          <w:sz w:val="16"/>
+          <w:szCs w:val="16"/>
+        </w:rPr>
+        <w:t>Consult</w:t>
+      </w:r>
+      <w:r>
+        <w:rPr>
+          <w:sz w:val="16"/>
+          <w:szCs w:val="16"/>
+        </w:rPr>
+        <w:t xml:space="preserve"> </w:t>
+      </w:r>
+      <w:r>
+        <w:rPr>
+          <w:sz w:val="16"/>
+          <w:szCs w:val="16"/>
+        </w:rPr>
+        <w:t>[4] for all the calibration information.</w:t>
+      </w:r>
+      <w:proofErr w:type="gramEnd"/>
     </w:p>
     <w:p>
       <w:pPr>
@@ -20601,7 +20694,7 @@
         <w:ind w:left="360"/>
         <w:jc w:val="both"/>
         <w:rPr>
-          <w:b/>
+          <w:bCs/>
         </w:rPr>
       </w:pPr>
       <w:proofErr w:type="gramStart"/>
@@ -20649,9 +20742,86 @@
         <w:t>(of the same channel) so as to confirm this pulse length.</w:t>
       </w:r>
     </w:p>
+    <w:p>
+      <w:pPr>
+        <w:pStyle w:val="Heading1"/>
+        <w:numPr>
+          <w:ilvl w:val="0"/>
+          <w:numId w:val="9"/>
+        </w:numPr>
+        <w:spacing w:after="120"/>
+        <w:ind w:left="360"/>
+      </w:pPr>
+      <w:r>
+        <w:t>References</w:t>
+      </w:r>
+    </w:p>
+    <w:p>
+      <w:r>
+        <w:t>[1]: SDB records:</w:t>
+      </w:r>
+      <w:r>
+        <w:rPr>
+          <w:sz w:val="20"/>
+          <w:szCs w:val="20"/>
+        </w:rPr>
+        <w:t xml:space="preserve"> </w:t>
+      </w:r>
+      <w:hyperlink r:id="rId9" w:history="1">
+        <w:r>
+          <w:rPr>
+            <w:rStyle w:val="Hyperlink"/>
+            <w:sz w:val="20"/>
+            <w:szCs w:val="20"/>
+          </w:rPr>
+          <w:t>http://www.ohwr.org/projects/fpga-config-space/wiki</w:t>
+        </w:r>
+      </w:hyperlink>
+    </w:p>
+    <w:p>
+      <w:pPr>
+        <w:rPr>
+          <w:sz w:val="20"/>
+          <w:szCs w:val="20"/>
+        </w:rPr>
+      </w:pPr>
+      <w:r>
+        <w:t xml:space="preserve">[2]: Open cores One Wire master: </w:t>
+      </w:r>
+      <w:hyperlink r:id="rId10" w:history="1">
+        <w:r>
+          <w:rPr>
+            <w:rStyle w:val="Hyperlink"/>
+            <w:sz w:val="20"/>
+            <w:szCs w:val="20"/>
+          </w:rPr>
+          <w:t>http://opencores.org/project,sockit_owm</w:t>
+        </w:r>
+      </w:hyperlink>
+    </w:p>
+    <w:p>
+      <w:r>
+        <w:t xml:space="preserve">[3]: Open cores I2C master: </w:t>
+      </w:r>
+      <w:hyperlink r:id="rId11" w:history="1">
+        <w:r>
+          <w:rPr>
+            <w:rStyle w:val="Hyperlink"/>
+            <w:sz w:val="20"/>
+            <w:szCs w:val="20"/>
+          </w:rPr>
+          <w:t>http://opencores.org/project,sockit_owm</w:t>
+        </w:r>
+      </w:hyperlink>
+    </w:p>
+    <w:p>
+      <w:r>
+        <w:t>[4]: FMC TDC gateware guide:</w:t>
+      </w:r>
+    </w:p>
     <w:sectPr>
       <w:pgSz w:w="12240" w:h="15840"/>
-      <w:pgMar w:top="1260" w:right="1440" w:bottom="900" w:left="1440" w:header="720" w:footer="720" w:gutter="0"/>
+      <w:pgMar w:top="1260" w:right="1440" w:bottom="630" w:left="1440" w:header="720" w:footer="720" w:gutter="0"/>
       <w:cols w:space="720"/>
       <w:docGrid w:linePitch="360"/>
     </w:sectPr>
@@ -23991,7 +24161,7 @@
 </file>
 
 <file path=customXml/itemProps1.xml><?xml version="1.0" encoding="utf-8"?>
-<ds:datastoreItem xmlns:ds="http://schemas.openxmlformats.org/officeDocument/2006/customXml" ds:itemID="{FD5CDEE0-51D3-47A3-B39C-5F51FEE0D9EB}">
+<ds:datastoreItem xmlns:ds="http://schemas.openxmlformats.org/officeDocument/2006/customXml" ds:itemID="{D0290ECA-52C9-4BD6-AA1E-7626BD845471}">
   <ds:schemaRefs>
     <ds:schemaRef ds:uri="http://schemas.openxmlformats.org/officeDocument/2006/bibliography"/>
   </ds:schemaRefs>

</xml_diff>